<commit_message>
docs: AI document updated.
</commit_message>
<xml_diff>
--- a/AI.docx
+++ b/AI.docx
@@ -177,14 +177,12 @@
         </w:rPr>
         <w:t xml:space="preserve">. Machine learning (ML) is a subset of artificial intelligence (AI) that focuses on developing algorithms and statistical models that enable computers to learn and make decisions from data. Deep learning is a subset of machine learning that uses neural networks with many layers (hence "deep") to model complex patterns in large amounts of data. Now we know the 2 subset of artificial intelligence, why deep learning so special? The answer is: it </w:t>
       </w:r>
-      <w:proofErr w:type="gramStart"/>
-      <w:r>
-        <w:rPr>
-          <w:rFonts w:ascii="Calibri" w:hAnsi="Calibri"/>
-        </w:rPr>
-        <w:t>reassemble</w:t>
-      </w:r>
-      <w:proofErr w:type="gramEnd"/>
+      <w:r>
+        <w:rPr>
+          <w:rFonts w:ascii="Calibri" w:hAnsi="Calibri"/>
+        </w:rPr>
+        <w:t>reassembles</w:t>
+      </w:r>
       <w:r>
         <w:rPr>
           <w:rFonts w:ascii="Calibri" w:hAnsi="Calibri"/>
@@ -205,14 +203,12 @@
         </w:rPr>
         <w:t xml:space="preserve">. Our human brain is </w:t>
       </w:r>
-      <w:proofErr w:type="gramStart"/>
-      <w:r>
-        <w:rPr>
-          <w:rFonts w:ascii="Calibri" w:hAnsi="Calibri"/>
-        </w:rPr>
-        <w:t>build</w:t>
-      </w:r>
-      <w:proofErr w:type="gramEnd"/>
+      <w:r>
+        <w:rPr>
+          <w:rFonts w:ascii="Calibri" w:hAnsi="Calibri"/>
+        </w:rPr>
+        <w:t>built</w:t>
+      </w:r>
       <w:r>
         <w:rPr>
           <w:rFonts w:ascii="Calibri" w:hAnsi="Calibri"/>
@@ -233,14 +229,12 @@
         </w:rPr>
         <w:t xml:space="preserve">”. We will not </w:t>
       </w:r>
-      <w:proofErr w:type="gramStart"/>
-      <w:r>
-        <w:rPr>
-          <w:rFonts w:ascii="Calibri" w:hAnsi="Calibri"/>
-        </w:rPr>
-        <w:t>going</w:t>
-      </w:r>
-      <w:proofErr w:type="gramEnd"/>
+      <w:r>
+        <w:rPr>
+          <w:rFonts w:ascii="Calibri" w:hAnsi="Calibri"/>
+        </w:rPr>
+        <w:t>be going</w:t>
+      </w:r>
       <w:r>
         <w:rPr>
           <w:rFonts w:ascii="Calibri" w:hAnsi="Calibri"/>
@@ -273,7 +267,19 @@
         <w:rPr>
           <w:rFonts w:ascii="Calibri" w:hAnsi="Calibri"/>
         </w:rPr>
-        <w:t>” like synapses is represent as a numeric digit, which represent the relevance of a matter (matter can be though as a task, problem, knowledge...etc), the higher the digit “weight” number, the more it is relevant to the matter. Below illustrate how it works:</w:t>
+        <w:t>” like synapses is represent as a numeric digit, which represent the relevance of a matter (matter can be though as a task, problem, knowledge...</w:t>
+      </w:r>
+      <w:r>
+        <w:rPr>
+          <w:rFonts w:ascii="Calibri" w:hAnsi="Calibri"/>
+        </w:rPr>
+        <w:t>etc.</w:t>
+      </w:r>
+      <w:r>
+        <w:rPr>
+          <w:rFonts w:ascii="Calibri" w:hAnsi="Calibri"/>
+        </w:rPr>
+        <w:t>), the higher the digit “weight” number, the more it is relevant to the matter. Below illustrate how it works:</w:t>
       </w:r>
     </w:p>
     <w:p>
@@ -571,130 +577,128 @@
         </w:rPr>
         <w:t xml:space="preserve">The supervise training paradigm is equivalent to “programming by example”. The neural network is given a problem or </w:t>
       </w:r>
+      <w:r>
+        <w:rPr>
+          <w:rFonts w:ascii="Calibri" w:hAnsi="Calibri"/>
+        </w:rPr>
+        <w:t>case;</w:t>
+      </w:r>
+      <w:r>
+        <w:rPr>
+          <w:rFonts w:ascii="Calibri" w:hAnsi="Calibri"/>
+        </w:rPr>
+        <w:t xml:space="preserve"> by training it makes a prediction or classification. Like as a student which is taught by a teacher in class. </w:t>
+      </w:r>
+    </w:p>
+    <w:p>
+      <w:pPr>
+        <w:jc w:val="both"/>
+        <w:rPr>
+          <w:rFonts w:ascii="Calibri" w:hAnsi="Calibri"/>
+        </w:rPr>
+      </w:pPr>
+    </w:p>
+    <w:p>
+      <w:pPr>
+        <w:jc w:val="both"/>
+        <w:rPr>
+          <w:rFonts w:ascii="Calibri" w:hAnsi="Calibri"/>
+          <w:b/>
+          <w:bCs/>
+        </w:rPr>
+      </w:pPr>
+      <w:r>
+        <w:rPr>
+          <w:rFonts w:ascii="Calibri" w:hAnsi="Calibri"/>
+          <w:b/>
+          <w:bCs/>
+        </w:rPr>
+        <w:t>Unsupervised Training</w:t>
+      </w:r>
+    </w:p>
+    <w:p>
+      <w:pPr>
+        <w:jc w:val="both"/>
+        <w:rPr>
+          <w:rFonts w:ascii="Calibri" w:hAnsi="Calibri"/>
+          <w:b/>
+          <w:bCs/>
+        </w:rPr>
+      </w:pPr>
+    </w:p>
+    <w:p>
+      <w:pPr>
+        <w:jc w:val="both"/>
+        <w:rPr>
+          <w:rFonts w:ascii="Calibri" w:hAnsi="Calibri"/>
+        </w:rPr>
+      </w:pPr>
+      <w:r>
+        <w:rPr>
+          <w:rFonts w:ascii="Calibri" w:hAnsi="Calibri"/>
+        </w:rPr>
+        <w:t xml:space="preserve">Unsupervised training is used in cases where we have the problem but don’t know the answer, but we know the question. Such as human we know what happen but don’t know the answer how to deal it. How to deal is base on knowledge and concept we have. </w:t>
+      </w:r>
+    </w:p>
+    <w:p>
+      <w:pPr>
+        <w:jc w:val="both"/>
+        <w:rPr>
+          <w:rFonts w:hint="eastAsia"/>
+        </w:rPr>
+      </w:pPr>
+    </w:p>
+    <w:p>
+      <w:pPr>
+        <w:jc w:val="both"/>
+        <w:rPr>
+          <w:rFonts w:ascii="Calibri" w:hAnsi="Calibri"/>
+        </w:rPr>
+      </w:pPr>
+      <w:r>
+        <w:rPr>
+          <w:rFonts w:ascii="Calibri" w:hAnsi="Calibri"/>
+          <w:b/>
+          <w:bCs/>
+        </w:rPr>
+        <w:t>Reinforce Training</w:t>
+      </w:r>
+    </w:p>
+    <w:p>
+      <w:pPr>
+        <w:jc w:val="both"/>
+        <w:rPr>
+          <w:rFonts w:hint="eastAsia"/>
+          <w:b/>
+          <w:bCs/>
+        </w:rPr>
+      </w:pPr>
+    </w:p>
+    <w:p>
+      <w:pPr>
+        <w:jc w:val="both"/>
+        <w:rPr>
+          <w:rFonts w:ascii="Calibri" w:hAnsi="Calibri"/>
+        </w:rPr>
+      </w:pPr>
+      <w:r>
+        <w:rPr>
+          <w:rFonts w:ascii="Calibri" w:hAnsi="Calibri"/>
+        </w:rPr>
+        <w:t xml:space="preserve">In reinforce learning, similar to unsupervised training, we have the example of the problem or case, but we do not have the exact answer or at least not immediately. Such as a human, who has </w:t>
+      </w:r>
       <w:proofErr w:type="gramStart"/>
       <w:r>
         <w:rPr>
           <w:rFonts w:ascii="Calibri" w:hAnsi="Calibri"/>
         </w:rPr>
-        <w:t>case,</w:t>
+        <w:t>knows</w:t>
       </w:r>
       <w:proofErr w:type="gramEnd"/>
       <w:r>
         <w:rPr>
           <w:rFonts w:ascii="Calibri" w:hAnsi="Calibri"/>
         </w:rPr>
-        <w:t xml:space="preserve"> by training it makes a prediction or classification. Like as a student which is taught by a teacher in class. </w:t>
-      </w:r>
-    </w:p>
-    <w:p>
-      <w:pPr>
-        <w:jc w:val="both"/>
-        <w:rPr>
-          <w:rFonts w:ascii="Calibri" w:hAnsi="Calibri"/>
-        </w:rPr>
-      </w:pPr>
-    </w:p>
-    <w:p>
-      <w:pPr>
-        <w:jc w:val="both"/>
-        <w:rPr>
-          <w:rFonts w:ascii="Calibri" w:hAnsi="Calibri"/>
-          <w:b/>
-          <w:bCs/>
-        </w:rPr>
-      </w:pPr>
-      <w:r>
-        <w:rPr>
-          <w:rFonts w:ascii="Calibri" w:hAnsi="Calibri"/>
-          <w:b/>
-          <w:bCs/>
-        </w:rPr>
-        <w:t>Unsupervised Training</w:t>
-      </w:r>
-    </w:p>
-    <w:p>
-      <w:pPr>
-        <w:jc w:val="both"/>
-        <w:rPr>
-          <w:rFonts w:ascii="Calibri" w:hAnsi="Calibri"/>
-          <w:b/>
-          <w:bCs/>
-        </w:rPr>
-      </w:pPr>
-    </w:p>
-    <w:p>
-      <w:pPr>
-        <w:jc w:val="both"/>
-        <w:rPr>
-          <w:rFonts w:ascii="Calibri" w:hAnsi="Calibri"/>
-        </w:rPr>
-      </w:pPr>
-      <w:r>
-        <w:rPr>
-          <w:rFonts w:ascii="Calibri" w:hAnsi="Calibri"/>
-        </w:rPr>
-        <w:t xml:space="preserve">Unsupervised training is used in cases where we have the problem but don’t know the answer, but we know the question. Such as human we know what happen but don’t know the answer how to deal it. How to deal is base on knowledge and concept we have. </w:t>
-      </w:r>
-    </w:p>
-    <w:p>
-      <w:pPr>
-        <w:jc w:val="both"/>
-        <w:rPr>
-          <w:rFonts w:hint="eastAsia"/>
-        </w:rPr>
-      </w:pPr>
-    </w:p>
-    <w:p>
-      <w:pPr>
-        <w:jc w:val="both"/>
-        <w:rPr>
-          <w:rFonts w:ascii="Calibri" w:hAnsi="Calibri"/>
-        </w:rPr>
-      </w:pPr>
-      <w:r>
-        <w:rPr>
-          <w:rFonts w:ascii="Calibri" w:hAnsi="Calibri"/>
-          <w:b/>
-          <w:bCs/>
-        </w:rPr>
-        <w:t>Reinforce Training</w:t>
-      </w:r>
-    </w:p>
-    <w:p>
-      <w:pPr>
-        <w:jc w:val="both"/>
-        <w:rPr>
-          <w:rFonts w:hint="eastAsia"/>
-          <w:b/>
-          <w:bCs/>
-        </w:rPr>
-      </w:pPr>
-    </w:p>
-    <w:p>
-      <w:pPr>
-        <w:jc w:val="both"/>
-        <w:rPr>
-          <w:rFonts w:ascii="Calibri" w:hAnsi="Calibri"/>
-        </w:rPr>
-      </w:pPr>
-      <w:r>
-        <w:rPr>
-          <w:rFonts w:ascii="Calibri" w:hAnsi="Calibri"/>
-        </w:rPr>
-        <w:t xml:space="preserve">In reinforce learning, similar to unsupervised training, we have the example of the problem or case, but we do not have the exact answer or at least not immediately. Such as a human, who has </w:t>
-      </w:r>
-      <w:proofErr w:type="gramStart"/>
-      <w:r>
-        <w:rPr>
-          <w:rFonts w:ascii="Calibri" w:hAnsi="Calibri"/>
-        </w:rPr>
-        <w:t>knows</w:t>
-      </w:r>
-      <w:proofErr w:type="gramEnd"/>
-      <w:r>
-        <w:rPr>
-          <w:rFonts w:ascii="Calibri" w:hAnsi="Calibri"/>
-        </w:rPr>
         <w:t xml:space="preserve"> the answer to some problem or case </w:t>
       </w:r>
       <w:r>
@@ -709,7 +713,19 @@
         <w:rPr>
           <w:rFonts w:ascii="Calibri" w:hAnsi="Calibri"/>
         </w:rPr>
-        <w:t xml:space="preserve">, base on previous examples to solve problems of current tasks. After a brief overall view of what actually an AI is. It is time to discuss why it is so difficult to train and make an AI to learn, and we will provide some ways to remedy this issue.  </w:t>
+        <w:t xml:space="preserve">, </w:t>
+      </w:r>
+      <w:r>
+        <w:rPr>
+          <w:rFonts w:ascii="Calibri" w:hAnsi="Calibri"/>
+        </w:rPr>
+        <w:t>based</w:t>
+      </w:r>
+      <w:r>
+        <w:rPr>
+          <w:rFonts w:ascii="Calibri" w:hAnsi="Calibri"/>
+        </w:rPr>
+        <w:t xml:space="preserve"> on previous examples to solve problems of current tasks. After a brief overall view of what actually an AI is. It is time to discuss why it is so difficult to train and make an AI to learn, and we will provide some ways to remedy this issue.  </w:t>
       </w:r>
     </w:p>
     <w:p>
@@ -755,14 +771,12 @@
         </w:rPr>
         <w:t xml:space="preserve">For human, when we are </w:t>
       </w:r>
-      <w:proofErr w:type="gramStart"/>
-      <w:r>
-        <w:rPr>
-          <w:rFonts w:ascii="Calibri" w:hAnsi="Calibri"/>
-        </w:rPr>
-        <w:t>sick</w:t>
-      </w:r>
-      <w:proofErr w:type="gramEnd"/>
+      <w:r>
+        <w:rPr>
+          <w:rFonts w:ascii="Calibri" w:hAnsi="Calibri"/>
+        </w:rPr>
+        <w:t>sick,</w:t>
+      </w:r>
       <w:r>
         <w:rPr>
           <w:rFonts w:ascii="Calibri" w:hAnsi="Calibri"/>
@@ -795,7 +809,19 @@
         <w:rPr>
           <w:rFonts w:ascii="Calibri" w:hAnsi="Calibri"/>
         </w:rPr>
-        <w:t>for several reasons, depression, Manic depression...etc, but the one I want to point out is “</w:t>
+        <w:t>for several reasons, depression, Manic depression...</w:t>
+      </w:r>
+      <w:r>
+        <w:rPr>
+          <w:rFonts w:ascii="Calibri" w:hAnsi="Calibri"/>
+        </w:rPr>
+        <w:t>etc.</w:t>
+      </w:r>
+      <w:r>
+        <w:rPr>
+          <w:rFonts w:ascii="Calibri" w:hAnsi="Calibri"/>
+        </w:rPr>
+        <w:t>, but the one I want to point out is “</w:t>
       </w:r>
       <w:r>
         <w:rPr>
@@ -1032,14 +1058,12 @@
         </w:rPr>
         <w:t xml:space="preserve">) they learn from has problem, then it possible that it cannot provide a solution accurately.  Just like human, if they learn something including knowledge, concept not properly or inaccurately then it is </w:t>
       </w:r>
-      <w:proofErr w:type="gramStart"/>
-      <w:r>
-        <w:rPr>
-          <w:rFonts w:ascii="Calibri" w:hAnsi="Calibri"/>
-        </w:rPr>
-        <w:t>suppose</w:t>
-      </w:r>
-      <w:proofErr w:type="gramEnd"/>
+      <w:r>
+        <w:rPr>
+          <w:rFonts w:ascii="Calibri" w:hAnsi="Calibri"/>
+        </w:rPr>
+        <w:t>supposed</w:t>
+      </w:r>
       <w:r>
         <w:rPr>
           <w:rFonts w:ascii="Calibri" w:hAnsi="Calibri"/>
@@ -1085,7 +1109,43 @@
           <w:b w:val="0"/>
           <w:bCs w:val="0"/>
         </w:rPr>
-        <w:t xml:space="preserve">. How to treat this kind of people, usually is by taking medicine subscribed by the doctor, within weeks or months time theses kind of symptoms will gradually reduce. </w:t>
+        <w:t xml:space="preserve">. How to treat this kind of people, usually is by taking medicine subscribed by the doctor, within weeks or </w:t>
+      </w:r>
+      <w:r>
+        <w:rPr>
+          <w:rStyle w:val="Strong"/>
+          <w:rFonts w:ascii="Calibri" w:hAnsi="Calibri"/>
+          <w:b w:val="0"/>
+          <w:bCs w:val="0"/>
+        </w:rPr>
+        <w:t>months’ time</w:t>
+      </w:r>
+      <w:r>
+        <w:rPr>
+          <w:rStyle w:val="Strong"/>
+          <w:rFonts w:ascii="Calibri" w:hAnsi="Calibri"/>
+          <w:b w:val="0"/>
+          <w:bCs w:val="0"/>
+        </w:rPr>
+        <w:t xml:space="preserve"> </w:t>
+      </w:r>
+      <w:r>
+        <w:rPr>
+          <w:rStyle w:val="Strong"/>
+          <w:rFonts w:ascii="Calibri" w:hAnsi="Calibri"/>
+          <w:b w:val="0"/>
+          <w:bCs w:val="0"/>
+        </w:rPr>
+        <w:t>these kinds of symptoms</w:t>
+      </w:r>
+      <w:r>
+        <w:rPr>
+          <w:rStyle w:val="Strong"/>
+          <w:rFonts w:ascii="Calibri" w:hAnsi="Calibri"/>
+          <w:b w:val="0"/>
+          <w:bCs w:val="0"/>
+        </w:rPr>
+        <w:t xml:space="preserve"> will gradually reduce. </w:t>
       </w:r>
     </w:p>
     <w:p>
@@ -1117,17 +1177,15 @@
         </w:rPr>
         <w:t xml:space="preserve">Medicine is made from large medicine factory or firms and being test by </w:t>
       </w:r>
-      <w:proofErr w:type="gramStart"/>
-      <w:r>
-        <w:rPr>
-          <w:rStyle w:val="Strong"/>
-          <w:rFonts w:ascii="Calibri" w:hAnsi="Calibri"/>
-          <w:b w:val="0"/>
-          <w:bCs w:val="0"/>
-        </w:rPr>
-        <w:t>volunteers</w:t>
-      </w:r>
-      <w:proofErr w:type="gramEnd"/>
+      <w:r>
+        <w:rPr>
+          <w:rStyle w:val="Strong"/>
+          <w:rFonts w:ascii="Calibri" w:hAnsi="Calibri"/>
+          <w:b w:val="0"/>
+          <w:bCs w:val="0"/>
+        </w:rPr>
+        <w:t>volunteers’</w:t>
+      </w:r>
       <w:r>
         <w:rPr>
           <w:rStyle w:val="Strong"/>
@@ -1156,25 +1214,23 @@
         </w:rPr>
         <w:t xml:space="preserve">”. The medicine </w:t>
       </w:r>
-      <w:proofErr w:type="gramStart"/>
-      <w:r>
-        <w:rPr>
-          <w:rStyle w:val="Strong"/>
-          <w:rFonts w:ascii="Calibri" w:hAnsi="Calibri"/>
-          <w:b w:val="0"/>
-          <w:bCs w:val="0"/>
-        </w:rPr>
-        <w:t>suppose</w:t>
-      </w:r>
-      <w:proofErr w:type="gramEnd"/>
-      <w:r>
-        <w:rPr>
-          <w:rStyle w:val="Strong"/>
-          <w:rFonts w:ascii="Calibri" w:hAnsi="Calibri"/>
-          <w:b w:val="0"/>
-          <w:bCs w:val="0"/>
-        </w:rPr>
-        <w:t xml:space="preserve"> to be correct and effective in order to be allow to use on patients. So as AI. Neural Network is being trained by the accurate knowledge or information. As being trained, the neural network will have some basic understating or concept to the problem. Knowledge or information doesn’t need to be a lot but needs to be accurate. When we have some basic understanding to the matter, we have some knowledge that is what we call “</w:t>
+      <w:r>
+        <w:rPr>
+          <w:rStyle w:val="Strong"/>
+          <w:rFonts w:ascii="Calibri" w:hAnsi="Calibri"/>
+          <w:b w:val="0"/>
+          <w:bCs w:val="0"/>
+        </w:rPr>
+        <w:t>supposed to</w:t>
+      </w:r>
+      <w:r>
+        <w:rPr>
+          <w:rStyle w:val="Strong"/>
+          <w:rFonts w:ascii="Calibri" w:hAnsi="Calibri"/>
+          <w:b w:val="0"/>
+          <w:bCs w:val="0"/>
+        </w:rPr>
+        <w:t xml:space="preserve"> be correct and effective in order to be allow to use on patients. So as AI. Neural Network is being trained by the accurate knowledge or information. As being trained, the neural network will have some basic understating or concept to the problem. Knowledge or information doesn’t need to be a lot but needs to be accurate. When we have some basic understanding to the matter, we have some knowledge that is what we call “</w:t>
       </w:r>
       <w:r>
         <w:rPr>
@@ -1206,19 +1262,53 @@
           <w:b w:val="0"/>
           <w:bCs w:val="0"/>
         </w:rPr>
-        <w:t xml:space="preserve">, is by checking if the person have common sense or by asking reality questions. Suppose the person provides nonsense answers. Then it is </w:t>
-      </w:r>
-      <w:proofErr w:type="gramStart"/>
-      <w:r>
-        <w:rPr>
-          <w:rStyle w:val="Strong"/>
-          <w:rFonts w:ascii="Calibri" w:hAnsi="Calibri"/>
-          <w:b w:val="0"/>
-          <w:bCs w:val="0"/>
-        </w:rPr>
-        <w:t>assume</w:t>
-      </w:r>
-      <w:proofErr w:type="gramEnd"/>
+        <w:t xml:space="preserve">, is by checking if the person have common sense or by asking reality questions. </w:t>
+      </w:r>
+      <w:r>
+        <w:rPr>
+          <w:rStyle w:val="Strong"/>
+          <w:rFonts w:ascii="Calibri" w:hAnsi="Calibri"/>
+          <w:b w:val="0"/>
+          <w:bCs w:val="0"/>
+        </w:rPr>
+        <w:t>if</w:t>
+      </w:r>
+      <w:r>
+        <w:rPr>
+          <w:rStyle w:val="Strong"/>
+          <w:rFonts w:ascii="Calibri" w:hAnsi="Calibri"/>
+          <w:b w:val="0"/>
+          <w:bCs w:val="0"/>
+        </w:rPr>
+        <w:t xml:space="preserve"> the person provides nonsense </w:t>
+      </w:r>
+      <w:r>
+        <w:rPr>
+          <w:rStyle w:val="Strong"/>
+          <w:rFonts w:ascii="Calibri" w:hAnsi="Calibri"/>
+          <w:b w:val="0"/>
+          <w:bCs w:val="0"/>
+        </w:rPr>
+        <w:t>answers, then</w:t>
+      </w:r>
+      <w:r>
+        <w:rPr>
+          <w:rStyle w:val="Strong"/>
+          <w:rFonts w:ascii="Calibri" w:hAnsi="Calibri"/>
+          <w:b w:val="0"/>
+          <w:bCs w:val="0"/>
+        </w:rPr>
+        <w:t xml:space="preserve"> it is </w:t>
+      </w:r>
+      <w:r>
+        <w:rPr>
+          <w:rStyle w:val="Strong"/>
+          <w:rFonts w:ascii="Calibri" w:hAnsi="Calibri"/>
+          <w:b w:val="0"/>
+          <w:bCs w:val="0"/>
+        </w:rPr>
+        <w:t>assumed</w:t>
+      </w:r>
       <w:r>
         <w:rPr>
           <w:rStyle w:val="Strong"/>
@@ -1244,25 +1334,23 @@
         </w:rPr>
         <w:t xml:space="preserve"> generate by the platform “copilot for example” differs (usually 5% ~ 10% tolerance) from the common ones trained. It is </w:t>
       </w:r>
-      <w:proofErr w:type="gramStart"/>
-      <w:r>
-        <w:rPr>
-          <w:rStyle w:val="Strong"/>
-          <w:rFonts w:ascii="Calibri" w:hAnsi="Calibri"/>
-          <w:b w:val="0"/>
-          <w:bCs w:val="0"/>
-        </w:rPr>
-        <w:t>assume</w:t>
-      </w:r>
-      <w:proofErr w:type="gramEnd"/>
-      <w:r>
-        <w:rPr>
-          <w:rStyle w:val="Strong"/>
-          <w:rFonts w:ascii="Calibri" w:hAnsi="Calibri"/>
-          <w:b w:val="0"/>
-          <w:bCs w:val="0"/>
-        </w:rPr>
-        <w:t xml:space="preserve"> the “copilot” has some </w:t>
+      <w:r>
+        <w:rPr>
+          <w:rStyle w:val="Strong"/>
+          <w:rFonts w:ascii="Calibri" w:hAnsi="Calibri"/>
+          <w:b w:val="0"/>
+          <w:bCs w:val="0"/>
+        </w:rPr>
+        <w:t>assuming</w:t>
+      </w:r>
+      <w:r>
+        <w:rPr>
+          <w:rStyle w:val="Strong"/>
+          <w:rFonts w:ascii="Calibri" w:hAnsi="Calibri"/>
+          <w:b w:val="0"/>
+          <w:bCs w:val="0"/>
+        </w:rPr>
+        <w:t xml:space="preserve"> the “copilot” has some psychosis </w:t>
       </w:r>
       <w:r>
         <w:rPr>
@@ -1272,7 +1360,7 @@
           <w:bCs w:val="0"/>
         </w:rPr>
         <w:lastRenderedPageBreak/>
-        <w:t>psychosis “delusion” symptoms. Then we need to manually adjust (“</w:t>
+        <w:t>“delusion” symptoms. Then we need to manually adjust (“</w:t>
       </w:r>
       <w:r>
         <w:rPr>
@@ -1291,19 +1379,104 @@
           <w:b w:val="0"/>
           <w:bCs w:val="0"/>
         </w:rPr>
-        <w:t xml:space="preserve">”) the weights. After several weeks of adjustment, the delusion symptom will be gradually </w:t>
-      </w:r>
-      <w:proofErr w:type="gramStart"/>
-      <w:r>
-        <w:rPr>
-          <w:rStyle w:val="Strong"/>
-          <w:rFonts w:ascii="Calibri" w:hAnsi="Calibri"/>
-          <w:b w:val="0"/>
-          <w:bCs w:val="0"/>
-        </w:rPr>
-        <w:t>reduce</w:t>
-      </w:r>
-      <w:proofErr w:type="gramEnd"/>
+        <w:t xml:space="preserve">”) the weights. </w:t>
+      </w:r>
+      <w:r>
+        <w:rPr>
+          <w:rStyle w:val="Strong"/>
+          <w:rFonts w:ascii="Calibri" w:hAnsi="Calibri"/>
+          <w:b w:val="0"/>
+          <w:bCs w:val="0"/>
+        </w:rPr>
+        <w:t>Adjusting the weight is by copying those affected nodes (node we store “</w:t>
+      </w:r>
+      <w:r>
+        <w:rPr>
+          <w:rStyle w:val="Strong"/>
+          <w:rFonts w:ascii="Calibri" w:hAnsi="Calibri"/>
+          <w:b w:val="0"/>
+          <w:bCs w:val="0"/>
+          <w:color w:val="FF0000"/>
+        </w:rPr>
+        <w:t>weights</w:t>
+      </w:r>
+      <w:r>
+        <w:rPr>
+          <w:rStyle w:val="Strong"/>
+          <w:rFonts w:ascii="Calibri" w:hAnsi="Calibri"/>
+          <w:b w:val="0"/>
+          <w:bCs w:val="0"/>
+        </w:rPr>
+        <w:t xml:space="preserve">”) from the common trained ones, </w:t>
+      </w:r>
+      <w:r>
+        <w:rPr>
+          <w:rStyle w:val="Strong"/>
+          <w:rFonts w:ascii="Calibri" w:hAnsi="Calibri"/>
+        </w:rPr>
+        <w:t>exactly</w:t>
+      </w:r>
+      <w:r>
+        <w:rPr>
+          <w:rStyle w:val="Strong"/>
+          <w:rFonts w:ascii="Calibri" w:hAnsi="Calibri"/>
+          <w:b w:val="0"/>
+          <w:bCs w:val="0"/>
+        </w:rPr>
+        <w:t>, for instance if we trained the AI, one of the node stored the weight of “</w:t>
+      </w:r>
+      <w:r>
+        <w:rPr>
+          <w:rStyle w:val="Strong"/>
+          <w:rFonts w:ascii="Calibri" w:hAnsi="Calibri"/>
+        </w:rPr>
+        <w:t>30</w:t>
+      </w:r>
+      <w:r>
+        <w:rPr>
+          <w:rStyle w:val="Strong"/>
+          <w:rFonts w:ascii="Calibri" w:hAnsi="Calibri"/>
+          <w:b w:val="0"/>
+          <w:bCs w:val="0"/>
+        </w:rPr>
+        <w:t xml:space="preserve">”, compared to the node of the common ones which is “5”, there will be “83.33%” error, then we have to copy the common ones which is “5” and replace it </w:t>
+      </w:r>
+      <w:r>
+        <w:rPr>
+          <w:rStyle w:val="Strong"/>
+          <w:rFonts w:ascii="Calibri" w:hAnsi="Calibri"/>
+          <w:b w:val="0"/>
+          <w:bCs w:val="0"/>
+        </w:rPr>
+        <w:t>with</w:t>
+      </w:r>
+      <w:r>
+        <w:rPr>
+          <w:rStyle w:val="Strong"/>
+          <w:rFonts w:ascii="Calibri" w:hAnsi="Calibri"/>
+          <w:b w:val="0"/>
+          <w:bCs w:val="0"/>
+        </w:rPr>
+        <w:t xml:space="preserve"> “30”, this approach is like a person have some delusion symptoms and needs to take the medicine. </w:t>
+      </w:r>
+      <w:r>
+        <w:rPr>
+          <w:rStyle w:val="Strong"/>
+          <w:rFonts w:ascii="Calibri" w:hAnsi="Calibri"/>
+          <w:b w:val="0"/>
+          <w:bCs w:val="0"/>
+        </w:rPr>
+        <w:t xml:space="preserve">After several weeks of adjustment, the delusion symptom will be gradually </w:t>
+      </w:r>
+      <w:r>
+        <w:rPr>
+          <w:rStyle w:val="Strong"/>
+          <w:rFonts w:ascii="Calibri" w:hAnsi="Calibri"/>
+          <w:b w:val="0"/>
+          <w:bCs w:val="0"/>
+        </w:rPr>
+        <w:t>reduced</w:t>
+      </w:r>
       <w:r>
         <w:rPr>
           <w:rStyle w:val="Strong"/>

</xml_diff>